<commit_message>
Reran all scripts and updated manuscript with preprint pdfs.
</commit_message>
<xml_diff>
--- a/manuscript/Infinity-Response.docx
+++ b/manuscript/Infinity-Response.docx
@@ -3386,44 +3386,44 @@
           <w:sz w:val="24"/>
           <w:szCs w:val="24"/>
         </w:rPr>
-        <w:t xml:space="preserve">Thank you for these comments. In our revision, we are now more explicit regarding how we define these constructs and why. Mathematically, the successor function is actually quite narrow - it simply states that for any number, N, there exists an immediate successor. On this definition, a child who “knows” the successor function would only need to know that every number is followed by another number, without necessarily knowing the names of particular numbers. For example, an adult might know that an indefinitely large number like “a zillion” has a successor despite not knowing how to label it (or what the labels for much larger numbers are). </w:t>
-      </w:r>
-    </w:p>
-    <w:p>
-      <w:pPr>
-        <w:spacing w:before="260" w:after="260"/>
-        <w:ind w:left="0" w:firstLine="0"/>
-        <w:rPr>
-          <w:rFonts w:ascii="Times New Roman" w:eastAsia="Arial" w:hAnsi="Times New Roman" w:cs="Times New Roman"/>
-          <w:sz w:val="24"/>
-          <w:szCs w:val="24"/>
-        </w:rPr>
-      </w:pPr>
-      <w:r>
-        <w:rPr>
-          <w:rFonts w:ascii="Times New Roman" w:eastAsia="Arial" w:hAnsi="Times New Roman" w:cs="Times New Roman"/>
-          <w:sz w:val="24"/>
-          <w:szCs w:val="24"/>
-        </w:rPr>
-        <w:t>In order to deploy successor function knowledge in the Next Number task</w:t>
-      </w:r>
-      <w:ins w:id="4" w:author="Jess Sullivan" w:date="2020-02-18T20:24:00Z">
-        <w:r>
-          <w:rPr>
-            <w:rFonts w:ascii="Times New Roman" w:eastAsia="Arial" w:hAnsi="Times New Roman" w:cs="Times New Roman"/>
-            <w:sz w:val="24"/>
-            <w:szCs w:val="24"/>
-          </w:rPr>
-          <w:t>,</w:t>
-        </w:r>
-      </w:ins>
-      <w:r>
-        <w:rPr>
-          <w:rFonts w:ascii="Times New Roman" w:eastAsia="Arial" w:hAnsi="Times New Roman" w:cs="Times New Roman"/>
-          <w:sz w:val="24"/>
-          <w:szCs w:val="24"/>
-        </w:rPr>
-        <w:t xml:space="preserve"> the child needs to know specific number labels. But technically, a child might be able to label the next number for a finite list of words, but not know the successor function - i.e., that *every* number has a successor. For this </w:t>
+        <w:t>Thank you for these comments. In our revision, we are now more explicit regarding how we define these constructs and why. Mathematically, the successor function is actually quite narrow - it simply states that for any number, N, there exists an immediate successor. On this definition, a child who “knows” the successor function would only need to know that every number is followed by another number, without nece</w:t>
+      </w:r>
+      <w:bookmarkStart w:id="4" w:name="_GoBack"/>
+      <w:bookmarkEnd w:id="4"/>
+      <w:r>
+        <w:rPr>
+          <w:rFonts w:ascii="Times New Roman" w:eastAsia="Arial" w:hAnsi="Times New Roman" w:cs="Times New Roman"/>
+          <w:sz w:val="24"/>
+          <w:szCs w:val="24"/>
+        </w:rPr>
+        <w:t xml:space="preserve">ssarily knowing the names of particular numbers. For example, an adult might know that an indefinitely large number like “a zillion” has a successor despite not knowing how to label it (or what the labels for much larger </w:t>
+      </w:r>
+      <w:r>
+        <w:rPr>
+          <w:rFonts w:ascii="Times New Roman" w:eastAsia="Arial" w:hAnsi="Times New Roman" w:cs="Times New Roman"/>
+          <w:sz w:val="24"/>
+          <w:szCs w:val="24"/>
+        </w:rPr>
+        <w:t xml:space="preserve">numbers are). </w:t>
+      </w:r>
+    </w:p>
+    <w:p>
+      <w:pPr>
+        <w:spacing w:before="260" w:after="260"/>
+        <w:ind w:left="0" w:firstLine="0"/>
+        <w:rPr>
+          <w:rFonts w:ascii="Times New Roman" w:eastAsia="Arial" w:hAnsi="Times New Roman" w:cs="Times New Roman"/>
+          <w:sz w:val="24"/>
+          <w:szCs w:val="24"/>
+        </w:rPr>
+      </w:pPr>
+      <w:r>
+        <w:rPr>
+          <w:rFonts w:ascii="Times New Roman" w:eastAsia="Arial" w:hAnsi="Times New Roman" w:cs="Times New Roman"/>
+          <w:sz w:val="24"/>
+          <w:szCs w:val="24"/>
+        </w:rPr>
+        <w:t xml:space="preserve">In order to deploy successor function knowledge in the Next Number task, the child needs to know specific number labels. But technically, a child might be able to label the next number for a finite list of words, but not know the successor function - i.e., that *every* number has a successor. For this </w:t>
       </w:r>
       <w:proofErr w:type="gramStart"/>
       <w:r>
@@ -3441,7 +3441,15 @@
           <w:sz w:val="24"/>
           <w:szCs w:val="24"/>
         </w:rPr>
-        <w:t xml:space="preserve"> it is important to ask children more general questions that are not tied to specific numbers, as we have in the Infinity Interview.</w:t>
+        <w:t xml:space="preserve"> it is important to ask children more general questio</w:t>
+      </w:r>
+      <w:r>
+        <w:rPr>
+          <w:rFonts w:ascii="Times New Roman" w:eastAsia="Arial" w:hAnsi="Times New Roman" w:cs="Times New Roman"/>
+          <w:sz w:val="24"/>
+          <w:szCs w:val="24"/>
+        </w:rPr>
+        <w:t>ns that are not tied to specific numbers, as we have in the Infinity Interview.</w:t>
       </w:r>
     </w:p>
     <w:p>
@@ -4033,7 +4041,32 @@
           <w:sz w:val="24"/>
           <w:szCs w:val="24"/>
         </w:rPr>
-        <w:t xml:space="preserve">Thank you for the suggestion; we have now explained the choice of error cut-offs in greater detail (Methods, p.17), as we realize it does seem arbitrary without further context. While the application of 3-error/2-decade productivity criteria was not specifically designed with this study in mind, it was drawn from previously published, pre-registered reports in which this measure was shown to be significantly related to other measures of counting productivity (Schneider et al, 2020). The </w:t>
+        <w:t>Thank you for the comment; w</w:t>
+      </w:r>
+      <w:r>
+        <w:rPr>
+          <w:rFonts w:ascii="Times New Roman" w:eastAsia="Arial" w:hAnsi="Times New Roman" w:cs="Times New Roman"/>
+          <w:sz w:val="24"/>
+          <w:szCs w:val="24"/>
+        </w:rPr>
+        <w:t>e have now explained the choice of error cut-offs in greater detail (Methods, p.17), as we realize it does seem arbitrary without further context. While the application of 3-error/2-decade productivity criteria was not specifically designed with this study in mind, it was drawn from previously published, pre-registered reports in which this measure was shown to be significantly related to other measures of counting productivity (Schneider et al, 2020</w:t>
+      </w:r>
+      <w:r>
+        <w:rPr>
+          <w:rStyle w:val="FootnoteReference"/>
+          <w:rFonts w:ascii="Times New Roman" w:eastAsia="Arial" w:hAnsi="Times New Roman" w:cs="Times New Roman"/>
+          <w:sz w:val="24"/>
+          <w:szCs w:val="24"/>
+        </w:rPr>
+        <w:footnoteReference w:id="1"/>
+      </w:r>
+      <w:r>
+        <w:rPr>
+          <w:rFonts w:ascii="Times New Roman" w:eastAsia="Arial" w:hAnsi="Times New Roman" w:cs="Times New Roman"/>
+          <w:sz w:val="24"/>
+          <w:szCs w:val="24"/>
+        </w:rPr>
+        <w:t xml:space="preserve">). The </w:t>
       </w:r>
       <w:proofErr w:type="gramStart"/>
       <w:r>
@@ -4125,7 +4158,16 @@
           <w:sz w:val="24"/>
           <w:szCs w:val="24"/>
         </w:rPr>
-        <w:t xml:space="preserve">In summary, these analyses indicate three robust findings: (1) there exist significant individual differences in knowledge of the decade+unit rule, which affect performance on counting and Next Number tasks; (2) knowledge of this productive rule does not predict successor function knowledge (i.e. the belief that we can always add one); (3) Productivity does predict infinity understanding (i.e. the belief that numbers never end), although particular regression results may depend on how strictly we define productivity and infinity knowledge (i.e. Endless knowledge vs. </w:t>
+        <w:t xml:space="preserve">In summary, these analyses indicate three robust findings: (1) there exist significant individual differences in knowledge of the decade+unit rule, which affect performance on counting and Next Number tasks; (2) knowledge of this productive rule does not predict successor function knowledge (i.e. the belief that we can always add one); (3) Productivity does predict infinity </w:t>
+      </w:r>
+      <w:r>
+        <w:rPr>
+          <w:rFonts w:ascii="Times New Roman" w:eastAsia="Arial" w:hAnsi="Times New Roman" w:cs="Times New Roman"/>
+          <w:sz w:val="24"/>
+          <w:szCs w:val="24"/>
+        </w:rPr>
+        <w:lastRenderedPageBreak/>
+        <w:t xml:space="preserve">understanding (i.e. the belief that numbers never end), although particular regression results may depend on how strictly we define productivity and infinity knowledge (i.e. Endless knowledge vs. </w:t>
       </w:r>
       <w:proofErr w:type="spellStart"/>
       <w:r>
@@ -4166,404 +4208,403 @@
           <w:sz w:val="24"/>
           <w:szCs w:val="24"/>
         </w:rPr>
+        <w:t xml:space="preserve">Figure 2 is quite confusing as well. The 6th-10th children from the left in Fig 2a have long orange lines, indicating that they made errors across eight to nine numbers. Why are they still considered productive, if they made more than 3 errors? I understand that it's hard to quantify these rather </w:t>
+      </w:r>
+      <w:proofErr w:type="gramStart"/>
+      <w:r>
+        <w:rPr>
+          <w:rFonts w:ascii="Arial" w:eastAsia="Arial" w:hAnsi="Arial" w:cs="Arial"/>
+          <w:b/>
+          <w:bCs/>
+          <w:sz w:val="24"/>
+          <w:szCs w:val="24"/>
+        </w:rPr>
+        <w:t>open ended</w:t>
+      </w:r>
+      <w:proofErr w:type="gramEnd"/>
+      <w:r>
+        <w:rPr>
+          <w:rFonts w:ascii="Arial" w:eastAsia="Arial" w:hAnsi="Arial" w:cs="Arial"/>
+          <w:b/>
+          <w:bCs/>
+          <w:sz w:val="24"/>
+          <w:szCs w:val="24"/>
+        </w:rPr>
+        <w:t xml:space="preserve"> responses. However, showing the robustness of the results against some of these decision parameters (and the replicability/reliability of these categorization procedure*) must be considered.</w:t>
+      </w:r>
+    </w:p>
+    <w:p>
+      <w:pPr>
+        <w:spacing w:before="260" w:after="260"/>
+        <w:ind w:left="0" w:firstLine="0"/>
+        <w:rPr>
+          <w:rFonts w:ascii="Arial" w:eastAsia="Arial" w:hAnsi="Arial" w:cs="Arial"/>
+          <w:b/>
+          <w:bCs/>
+          <w:sz w:val="24"/>
+          <w:szCs w:val="24"/>
+        </w:rPr>
+      </w:pPr>
+      <w:r>
+        <w:rPr>
+          <w:rFonts w:ascii="Arial" w:eastAsia="Arial" w:hAnsi="Arial" w:cs="Arial"/>
+          <w:b/>
+          <w:bCs/>
+          <w:sz w:val="24"/>
+          <w:szCs w:val="24"/>
+        </w:rPr>
+        <w:t>* This should be beyond the scope of this paper, though.</w:t>
+      </w:r>
+    </w:p>
+    <w:p>
+      <w:pPr>
+        <w:spacing w:before="260" w:after="260"/>
+        <w:ind w:left="0" w:firstLine="0"/>
+        <w:rPr>
+          <w:rFonts w:ascii="Times New Roman" w:eastAsia="Arial" w:hAnsi="Times New Roman" w:cs="Times New Roman"/>
+          <w:sz w:val="24"/>
+          <w:szCs w:val="24"/>
+        </w:rPr>
+      </w:pPr>
+      <w:r>
+        <w:rPr>
+          <w:rFonts w:ascii="Times New Roman" w:eastAsia="Arial" w:hAnsi="Times New Roman" w:cs="Times New Roman"/>
+          <w:sz w:val="24"/>
+          <w:szCs w:val="24"/>
+        </w:rPr>
+        <w:t xml:space="preserve">Thank you for the comment; we have updated the figure (now labeled Fig. 3) for clearer representation of errors. The orange lines represent continuous skipped sequences, which are coded as a single error. The specific participants you mention (participants 46 to 50 in Fig 3a) had skipped the continuous thirty-X sequence, counting: “28, 29, 40, 41, …”. To better indicate that these are a single error, we now use grey lines to represent skipped sequences. Thus, orange dots indicate either individual errors (e.g. “12, 13, 18, 15, 16”) or the beginning of a missed sequence. </w:t>
+      </w:r>
+    </w:p>
+    <w:p>
+      <w:pPr>
+        <w:spacing w:before="260" w:after="260"/>
+        <w:ind w:left="0" w:firstLine="0"/>
+        <w:rPr>
+          <w:rFonts w:ascii="Times New Roman" w:eastAsia="Arial" w:hAnsi="Times New Roman" w:cs="Times New Roman"/>
+          <w:sz w:val="24"/>
+          <w:szCs w:val="24"/>
+        </w:rPr>
+      </w:pPr>
+      <w:r>
+        <w:rPr>
+          <w:rFonts w:ascii="Times New Roman" w:eastAsia="Arial" w:hAnsi="Times New Roman" w:cs="Times New Roman"/>
+          <w:sz w:val="24"/>
+          <w:szCs w:val="24"/>
+        </w:rPr>
+        <w:t>In this way, the number of orange dots represent the total number of errors made. Participant 47 is categorized as a Productive Counter according to the improvements they made after receiving Decade Prompts: they counted past their Decade-Change Error at 49 by at least 2 decades after being prompted with ‘50’ and ‘60’.</w:t>
+      </w:r>
+    </w:p>
+    <w:p>
+      <w:pPr>
+        <w:spacing w:before="260" w:after="260"/>
+        <w:ind w:left="0" w:firstLine="0"/>
+        <w:rPr>
+          <w:rFonts w:ascii="Times New Roman" w:eastAsia="Arial" w:hAnsi="Times New Roman" w:cs="Times New Roman"/>
+          <w:sz w:val="24"/>
+          <w:szCs w:val="24"/>
+        </w:rPr>
+      </w:pPr>
+      <w:r>
+        <w:rPr>
+          <w:rFonts w:ascii="Times New Roman" w:eastAsia="Arial" w:hAnsi="Times New Roman" w:cs="Times New Roman"/>
+          <w:sz w:val="24"/>
+          <w:szCs w:val="24"/>
+        </w:rPr>
+        <w:t>Our shared dataset includes children’s raw counting sequences with any experimenter prompts. We hope this allows others to explore alternative criteria for classifying children’s responses.</w:t>
+      </w:r>
+    </w:p>
+    <w:p>
+      <w:pPr>
+        <w:spacing w:before="260" w:after="260"/>
+        <w:ind w:left="0" w:firstLine="0"/>
+        <w:rPr>
+          <w:rFonts w:ascii="Arial" w:eastAsia="Arial" w:hAnsi="Arial" w:cs="Arial"/>
+          <w:b/>
+          <w:bCs/>
+          <w:sz w:val="24"/>
+          <w:szCs w:val="24"/>
+        </w:rPr>
+      </w:pPr>
+      <w:r>
+        <w:rPr>
+          <w:rFonts w:ascii="Arial" w:eastAsia="Arial" w:hAnsi="Arial" w:cs="Arial"/>
+          <w:b/>
+          <w:bCs/>
+          <w:sz w:val="24"/>
+          <w:szCs w:val="24"/>
+        </w:rPr>
+        <w:t>The term "syntax" in the title is misleading because the measure of productivity is rather related to sequence. In fact, the authors appropriately explain it in terms of the "verbal count sequence" in the abstract, and that phrase is more appropriate in the title as well.</w:t>
+      </w:r>
+    </w:p>
+    <w:p>
+      <w:pPr>
+        <w:spacing w:before="260" w:after="260"/>
+        <w:ind w:left="0" w:firstLine="0"/>
+        <w:rPr>
+          <w:rFonts w:ascii="Times New Roman" w:eastAsia="Arial" w:hAnsi="Times New Roman" w:cs="Times New Roman"/>
+          <w:sz w:val="24"/>
+          <w:szCs w:val="24"/>
+        </w:rPr>
+      </w:pPr>
+      <w:r>
+        <w:rPr>
+          <w:rFonts w:ascii="Times New Roman" w:eastAsia="Arial" w:hAnsi="Times New Roman" w:cs="Times New Roman"/>
+          <w:sz w:val="24"/>
+          <w:szCs w:val="24"/>
+        </w:rPr>
+        <w:t>We understand why this use of the word syntax might be confusing, and so we’ve now made edits to make our usage clearer. Central to this, our paper is interested in how the words within the counting sequence are generated, rather than how children learn relations between words within the sequence. Our hypothesis is that count words are generated by a syntactic (or morphological) rule. We now take greater care to explain this rule in the paper, and how it relates to infinity. Note that the way we use the words morphology and syntax to refer to counting structures is compatible with how it is used elsewhere in the literature (e.g., Rule et al., 2015; Yang, 2017; Comrie, 2011)</w:t>
+      </w:r>
+      <w:r>
+        <w:rPr>
+          <w:rFonts w:ascii="Times New Roman" w:eastAsia="Arial" w:hAnsi="Times New Roman" w:cs="Times New Roman"/>
+          <w:sz w:val="24"/>
+          <w:szCs w:val="24"/>
+        </w:rPr>
+        <w:t>.</w:t>
+      </w:r>
+    </w:p>
+    <w:p>
+      <w:pPr>
+        <w:spacing w:before="260" w:after="260"/>
+        <w:ind w:left="0" w:firstLine="0"/>
+        <w:rPr>
+          <w:rFonts w:ascii="Arial" w:eastAsia="Arial" w:hAnsi="Arial" w:cs="Arial"/>
+          <w:b/>
+          <w:bCs/>
+          <w:sz w:val="24"/>
+          <w:szCs w:val="24"/>
+        </w:rPr>
+      </w:pPr>
+      <w:r>
+        <w:rPr>
+          <w:rFonts w:ascii="Arial" w:eastAsia="Arial" w:hAnsi="Arial" w:cs="Arial"/>
+          <w:b/>
+          <w:bCs/>
+          <w:sz w:val="24"/>
+          <w:szCs w:val="24"/>
+        </w:rPr>
+        <w:t xml:space="preserve">There are issues with the results from the infinity questionnaire. First, the results do not replicate their earlier study: "Prior research suggests that how high children can count is related to their ability to identify successor relations for </w:t>
+      </w:r>
+      <w:r>
+        <w:rPr>
+          <w:rFonts w:ascii="Arial" w:eastAsia="Arial" w:hAnsi="Arial" w:cs="Arial"/>
+          <w:b/>
+          <w:bCs/>
+          <w:sz w:val="24"/>
+          <w:szCs w:val="24"/>
+        </w:rPr>
         <w:lastRenderedPageBreak/>
-        <w:t xml:space="preserve">Figure 2 is quite confusing as well. The 6th-10th children from the left in Fig 2a have long orange lines, indicating that they made errors across eight to nine numbers. Why are they still considered productive, if they made more than 3 errors? I understand that it's hard to quantify these rather </w:t>
-      </w:r>
-      <w:proofErr w:type="gramStart"/>
-      <w:r>
-        <w:rPr>
-          <w:rFonts w:ascii="Arial" w:eastAsia="Arial" w:hAnsi="Arial" w:cs="Arial"/>
-          <w:b/>
-          <w:bCs/>
-          <w:sz w:val="24"/>
-          <w:szCs w:val="24"/>
-        </w:rPr>
-        <w:t>open ended</w:t>
-      </w:r>
-      <w:proofErr w:type="gramEnd"/>
-      <w:r>
-        <w:rPr>
-          <w:rFonts w:ascii="Arial" w:eastAsia="Arial" w:hAnsi="Arial" w:cs="Arial"/>
-          <w:b/>
-          <w:bCs/>
-          <w:sz w:val="24"/>
-          <w:szCs w:val="24"/>
-        </w:rPr>
-        <w:t xml:space="preserve"> responses. However, showing the robustness of the results against some of these decision parameters (and the replicability/reliability of these categorization procedure*) must be considered.</w:t>
-      </w:r>
-    </w:p>
-    <w:p>
-      <w:pPr>
-        <w:spacing w:before="260" w:after="260"/>
-        <w:ind w:left="0" w:firstLine="0"/>
-        <w:rPr>
-          <w:rFonts w:ascii="Arial" w:eastAsia="Arial" w:hAnsi="Arial" w:cs="Arial"/>
-          <w:b/>
-          <w:bCs/>
-          <w:sz w:val="24"/>
-          <w:szCs w:val="24"/>
-        </w:rPr>
-      </w:pPr>
-      <w:r>
-        <w:rPr>
-          <w:rFonts w:ascii="Arial" w:eastAsia="Arial" w:hAnsi="Arial" w:cs="Arial"/>
-          <w:b/>
-          <w:bCs/>
-          <w:sz w:val="24"/>
-          <w:szCs w:val="24"/>
-        </w:rPr>
-        <w:t>* This should be beyond the scope of this paper, though.</w:t>
-      </w:r>
-    </w:p>
-    <w:p>
-      <w:pPr>
-        <w:spacing w:before="260" w:after="260"/>
-        <w:ind w:left="0" w:firstLine="0"/>
-        <w:rPr>
-          <w:rFonts w:ascii="Times New Roman" w:eastAsia="Arial" w:hAnsi="Times New Roman" w:cs="Times New Roman"/>
-          <w:sz w:val="24"/>
-          <w:szCs w:val="24"/>
-        </w:rPr>
-      </w:pPr>
-      <w:r>
-        <w:rPr>
-          <w:rFonts w:ascii="Times New Roman" w:eastAsia="Arial" w:hAnsi="Times New Roman" w:cs="Times New Roman"/>
-          <w:sz w:val="24"/>
-          <w:szCs w:val="24"/>
-        </w:rPr>
-        <w:t xml:space="preserve">Thank you for the comment; we have updated the figure (now labeled Fig. 3) for clearer representation of errors. The orange lines represent continuous skipped sequences, which are coded as a single error. The specific participants you mention (participants 46 to 50 in Fig 3a) had skipped the continuous thirty-X sequence, counting: “28, 29, 40, 41, …”. To better indicate that these are a single error, we now use grey lines to represent skipped sequences. Thus, orange dots indicate either individual errors (e.g. “12, 13, 18, 15, 16”) or the beginning of a missed sequence. </w:t>
-      </w:r>
-    </w:p>
-    <w:p>
-      <w:pPr>
-        <w:spacing w:before="260" w:after="260"/>
-        <w:ind w:left="0" w:firstLine="0"/>
-        <w:rPr>
-          <w:rFonts w:ascii="Times New Roman" w:eastAsia="Arial" w:hAnsi="Times New Roman" w:cs="Times New Roman"/>
-          <w:sz w:val="24"/>
-          <w:szCs w:val="24"/>
-        </w:rPr>
-      </w:pPr>
-      <w:r>
-        <w:rPr>
-          <w:rFonts w:ascii="Times New Roman" w:eastAsia="Arial" w:hAnsi="Times New Roman" w:cs="Times New Roman"/>
-          <w:sz w:val="24"/>
-          <w:szCs w:val="24"/>
-        </w:rPr>
-        <w:t>In this way, the number of orange dots represent the total number of errors made. Participant 47 is categorized as a Productive Counter according to the improvements they made after receiving Decade Prompts: they counted past their Decade-Change Error at 49 by at least 2 decades after being prompted with ‘50’ and ‘60’.</w:t>
-      </w:r>
-    </w:p>
-    <w:p>
-      <w:pPr>
-        <w:spacing w:before="260" w:after="260"/>
-        <w:ind w:left="0" w:firstLine="0"/>
-        <w:rPr>
-          <w:rFonts w:ascii="Times New Roman" w:eastAsia="Arial" w:hAnsi="Times New Roman" w:cs="Times New Roman"/>
-          <w:sz w:val="24"/>
-          <w:szCs w:val="24"/>
-        </w:rPr>
-      </w:pPr>
-      <w:r>
-        <w:rPr>
-          <w:rFonts w:ascii="Times New Roman" w:eastAsia="Arial" w:hAnsi="Times New Roman" w:cs="Times New Roman"/>
-          <w:sz w:val="24"/>
-          <w:szCs w:val="24"/>
-        </w:rPr>
-        <w:t>Our shared dataset includes children’s raw counting sequences with any experimenter prompts. We hope this allows others to explore alternative criteria for classifying children’s responses.</w:t>
-      </w:r>
-    </w:p>
-    <w:p>
-      <w:pPr>
-        <w:spacing w:before="260" w:after="260"/>
-        <w:ind w:left="0" w:firstLine="0"/>
-        <w:rPr>
-          <w:rFonts w:ascii="Arial" w:eastAsia="Arial" w:hAnsi="Arial" w:cs="Arial"/>
-          <w:b/>
-          <w:bCs/>
-          <w:sz w:val="24"/>
-          <w:szCs w:val="24"/>
-        </w:rPr>
-      </w:pPr>
-      <w:r>
-        <w:rPr>
-          <w:rFonts w:ascii="Arial" w:eastAsia="Arial" w:hAnsi="Arial" w:cs="Arial"/>
-          <w:b/>
-          <w:bCs/>
-          <w:sz w:val="24"/>
-          <w:szCs w:val="24"/>
-        </w:rPr>
-        <w:t>The term "syntax" in the title is misleading because the measure of productivity is rather related to sequence. In fact, the authors appropriately explain it in terms of the "verbal count sequence" in the abstract, and that phrase is more appropriate in the title as well.</w:t>
-      </w:r>
-    </w:p>
-    <w:p>
-      <w:pPr>
-        <w:spacing w:before="260" w:after="260"/>
-        <w:ind w:left="0" w:firstLine="0"/>
-        <w:rPr>
-          <w:rFonts w:ascii="Times New Roman" w:eastAsia="Arial" w:hAnsi="Times New Roman" w:cs="Times New Roman"/>
-          <w:sz w:val="24"/>
-          <w:szCs w:val="24"/>
-        </w:rPr>
-      </w:pPr>
-      <w:r>
-        <w:rPr>
-          <w:rFonts w:ascii="Times New Roman" w:eastAsia="Arial" w:hAnsi="Times New Roman" w:cs="Times New Roman"/>
-          <w:sz w:val="24"/>
-          <w:szCs w:val="24"/>
-        </w:rPr>
-        <w:t>We understand why this use of the word syntax might be confusing, and so we’ve now made edits to make our usage clearer. Central to this, our paper is interested in how the words within the counting sequence are generated, rather than how children learn relations between words within the sequence. Our hypothesis is that count words are generated by a syntactic (or morphological) rule. We now take greater care to explain this rule in the paper, and how it relates to infinity. Note that the way we use the words morphology and syntax to refer to counting structures is compatible with how it is used elsewhere in the literature (e.g., Rule et al., 2015; Yang, 2017; Comrie, 2011)</w:t>
-      </w:r>
-      <w:r>
-        <w:rPr>
-          <w:rFonts w:ascii="Times New Roman" w:eastAsia="Arial" w:hAnsi="Times New Roman" w:cs="Times New Roman"/>
-          <w:sz w:val="24"/>
-          <w:szCs w:val="24"/>
-        </w:rPr>
-        <w:t>.</w:t>
-      </w:r>
-    </w:p>
-    <w:p>
-      <w:pPr>
-        <w:spacing w:before="260" w:after="260"/>
-        <w:ind w:left="0" w:firstLine="0"/>
-        <w:rPr>
-          <w:rFonts w:ascii="Arial" w:eastAsia="Arial" w:hAnsi="Arial" w:cs="Arial"/>
-          <w:b/>
-          <w:bCs/>
-          <w:sz w:val="24"/>
-          <w:szCs w:val="24"/>
-        </w:rPr>
-      </w:pPr>
-      <w:r>
-        <w:rPr>
-          <w:rFonts w:ascii="Arial" w:eastAsia="Arial" w:hAnsi="Arial" w:cs="Arial"/>
-          <w:b/>
-          <w:bCs/>
-          <w:sz w:val="24"/>
-          <w:szCs w:val="24"/>
-        </w:rPr>
-        <w:t xml:space="preserve">There are issues with the results from the infinity questionnaire. First, the results do not replicate their earlier study: "Prior research suggests that how high children can count is related to their ability to identify successor relations for known numbers" (p.33). Unfortunately, IHC did not predict Successor knowledge, Endless knowledge, or both combined (Tables 2-4) in this study. These results question the reliability of the test. In fact, the authors themselves acknowledge that children's responses to these questions are extremely unreliable (p.36). </w:t>
-      </w:r>
-      <w:r>
-        <w:rPr>
-          <w:rFonts w:ascii="Arial" w:eastAsia="Arial" w:hAnsi="Arial" w:cs="Arial"/>
-          <w:b/>
-          <w:bCs/>
+        <w:t>known numbers" (p.33). Unfortunately, IHC did not predict Successor knowledge, Endless knowledge, or both combined (Tables 2-4) in this study. These results question the reliability of the test. In fact, the authors themselves acknowledge that children's responses to these questions are extremely unreliable (p.36). Second, it's hard to understand how some children (24%) are only successor knowers and other children (9%) are only endless knowers. Logically speaking, successor knowledge should lead into the concept of endlessness, which leads me to think that 24% of the children ended up being categorized that way because the questionnaire does not truly tap into their understanding of successor or endlessness, or at best provides a very unreliable measure of such knowledge.</w:t>
+      </w:r>
+    </w:p>
+    <w:p>
+      <w:pPr>
+        <w:spacing w:before="260" w:after="260"/>
+        <w:ind w:left="0" w:firstLine="0"/>
+        <w:rPr>
+          <w:rFonts w:ascii="Times New Roman" w:eastAsia="Arial" w:hAnsi="Times New Roman" w:cs="Times New Roman"/>
+          <w:sz w:val="24"/>
+          <w:szCs w:val="24"/>
+        </w:rPr>
+      </w:pPr>
+      <w:r>
+        <w:rPr>
+          <w:rFonts w:ascii="Times New Roman" w:eastAsia="Arial" w:hAnsi="Times New Roman" w:cs="Times New Roman"/>
+          <w:sz w:val="24"/>
+          <w:szCs w:val="24"/>
+        </w:rPr>
+        <w:t xml:space="preserve">Thank you for the comment and for pointing out the two sources of potential confusion. It is important here to clarify what is meant by “successor knowledge” in our study and what is measured in other studies. In most other studies (e.g. Cheung et al, 2017 and </w:t>
+      </w:r>
+      <w:proofErr w:type="spellStart"/>
+      <w:r>
+        <w:rPr>
+          <w:rFonts w:ascii="Times New Roman" w:eastAsia="Arial" w:hAnsi="Times New Roman" w:cs="Times New Roman"/>
+          <w:sz w:val="24"/>
+          <w:szCs w:val="24"/>
+        </w:rPr>
+        <w:t>Sarnecka</w:t>
+      </w:r>
+      <w:proofErr w:type="spellEnd"/>
+      <w:r>
+        <w:rPr>
+          <w:rFonts w:ascii="Times New Roman" w:eastAsia="Arial" w:hAnsi="Times New Roman" w:cs="Times New Roman"/>
+          <w:sz w:val="24"/>
+          <w:szCs w:val="24"/>
+        </w:rPr>
+        <w:t xml:space="preserve"> &amp; Carey, 2008), knowledge of successor relations is measured by the Unit Task, which asks children to identify number words that represent a quantity one larger than a target set. Thus, the “ability to identify successor relations for known numbers” (p.3</w:t>
+      </w:r>
+      <w:r>
+        <w:rPr>
+          <w:rFonts w:ascii="Times New Roman" w:eastAsia="Arial" w:hAnsi="Times New Roman" w:cs="Times New Roman"/>
+          <w:sz w:val="24"/>
+          <w:szCs w:val="24"/>
+        </w:rPr>
+        <w:t>6</w:t>
+      </w:r>
+      <w:r>
+        <w:rPr>
+          <w:rFonts w:ascii="Times New Roman" w:eastAsia="Arial" w:hAnsi="Times New Roman" w:cs="Times New Roman"/>
+          <w:sz w:val="24"/>
+          <w:szCs w:val="24"/>
+        </w:rPr>
+        <w:t xml:space="preserve">) involves knowing that adding one object to a set labeled “four” now elicits the label “five”. In contrast, in our study Successor Knowledge on the Infinity Interview (Tables </w:t>
+      </w:r>
+      <w:r>
+        <w:rPr>
+          <w:rFonts w:ascii="Times New Roman" w:eastAsia="Arial" w:hAnsi="Times New Roman" w:cs="Times New Roman"/>
+          <w:sz w:val="24"/>
+          <w:szCs w:val="24"/>
+        </w:rPr>
+        <w:t>3</w:t>
+      </w:r>
+      <w:r>
+        <w:rPr>
+          <w:rFonts w:ascii="Times New Roman" w:eastAsia="Arial" w:hAnsi="Times New Roman" w:cs="Times New Roman"/>
+          <w:sz w:val="24"/>
+          <w:szCs w:val="24"/>
+        </w:rPr>
+        <w:t>-</w:t>
+      </w:r>
+      <w:r>
+        <w:rPr>
+          <w:rFonts w:ascii="Times New Roman" w:eastAsia="Arial" w:hAnsi="Times New Roman" w:cs="Times New Roman"/>
+          <w:sz w:val="24"/>
+          <w:szCs w:val="24"/>
+        </w:rPr>
+        <w:t>5</w:t>
+      </w:r>
+      <w:r>
+        <w:rPr>
+          <w:rFonts w:ascii="Times New Roman" w:eastAsia="Arial" w:hAnsi="Times New Roman" w:cs="Times New Roman"/>
+          <w:sz w:val="24"/>
+          <w:szCs w:val="24"/>
+        </w:rPr>
+        <w:t xml:space="preserve">) refers to endorsing the claim “you can </w:t>
+      </w:r>
+      <w:r>
+        <w:rPr>
+          <w:rFonts w:ascii="Times New Roman" w:eastAsia="Arial" w:hAnsi="Times New Roman" w:cs="Times New Roman"/>
+          <w:i/>
+          <w:sz w:val="24"/>
+          <w:szCs w:val="24"/>
+        </w:rPr>
+        <w:t>always</w:t>
+      </w:r>
+      <w:r>
+        <w:rPr>
+          <w:rFonts w:ascii="Times New Roman" w:eastAsia="Arial" w:hAnsi="Times New Roman" w:cs="Times New Roman"/>
+          <w:sz w:val="24"/>
+          <w:szCs w:val="24"/>
+        </w:rPr>
+        <w:t xml:space="preserve"> add one to a number”. For improved clarity, we updated our manuscript to refer to this as “successor function knowledge”, to contrast with item-based knowledge about particular successors. </w:t>
+      </w:r>
+    </w:p>
+    <w:p>
+      <w:pPr>
+        <w:spacing w:before="260" w:after="260"/>
+        <w:ind w:left="0" w:firstLine="0"/>
+        <w:rPr>
+          <w:rFonts w:ascii="Times New Roman" w:eastAsia="Arial" w:hAnsi="Times New Roman" w:cs="Times New Roman"/>
+          <w:sz w:val="24"/>
+          <w:szCs w:val="24"/>
+        </w:rPr>
+      </w:pPr>
+      <w:r>
+        <w:rPr>
+          <w:rFonts w:ascii="Times New Roman" w:eastAsia="Arial" w:hAnsi="Times New Roman" w:cs="Times New Roman"/>
+          <w:sz w:val="24"/>
+          <w:szCs w:val="24"/>
+        </w:rPr>
+        <w:t xml:space="preserve">Due to the difference in defining “successor knowledge” between our study and Cheung et al (2017), we believe that our results are not a failure to replicate. Instead, our results are compatible with Cheung et al (2017) for two reasons. </w:t>
+      </w:r>
+      <w:r>
+        <w:rPr>
+          <w:rFonts w:ascii="Times New Roman" w:eastAsia="Arial" w:hAnsi="Times New Roman" w:cs="Times New Roman"/>
+          <w:sz w:val="24"/>
+          <w:szCs w:val="24"/>
+        </w:rPr>
+        <w:t xml:space="preserve">First, as described above, “Successor Knowledge of Infinity” refers to knowledge that “you can always add one”, i.e. successors exist for all numbers, without requiring children to verbally identify them. Thus, we think that it is a different construct than the knowledge of specific successor relations tested in Cheung et al on the Unit Task. In fact, results from Cheung et al (2017) support this distinction: “children’s performance on the Inﬁnity Task remains relatively poor until they are near ceiling on the [Unit] Task.” (Cheung et al, 2017, p.29). Second, while Cheung et al (2017) find that children with full Infinity Knowledge (i.e., both Endless &amp; Successor beliefs) tend to have higher Initial Higher Counts, they did not explicitly test the relationship between IHC and performance on the Infinity Interview while controlling for age. We also find that children with full infinity knowledge have higher IHC (M=68) than other participants (M=46), however the relationship between IHC and Infinity knowledge is not significant after controlling for age (Table </w:t>
+      </w:r>
+      <w:r>
+        <w:rPr>
+          <w:rFonts w:ascii="Times New Roman" w:eastAsia="Arial" w:hAnsi="Times New Roman" w:cs="Times New Roman"/>
+          <w:sz w:val="24"/>
+          <w:szCs w:val="24"/>
+        </w:rPr>
+        <w:t>5</w:t>
+      </w:r>
+      <w:r>
+        <w:rPr>
+          <w:rFonts w:ascii="Times New Roman" w:eastAsia="Arial" w:hAnsi="Times New Roman" w:cs="Times New Roman"/>
+          <w:sz w:val="24"/>
+          <w:szCs w:val="24"/>
+        </w:rPr>
+        <w:t>).</w:t>
+      </w:r>
+    </w:p>
+    <w:p>
+      <w:pPr>
+        <w:spacing w:before="260" w:after="260"/>
+        <w:ind w:left="0" w:firstLine="0"/>
+        <w:rPr>
+          <w:rFonts w:ascii="Times New Roman" w:eastAsia="Arial" w:hAnsi="Times New Roman" w:cs="Times New Roman"/>
+          <w:sz w:val="24"/>
+          <w:szCs w:val="24"/>
+        </w:rPr>
+      </w:pPr>
+      <w:r>
+        <w:rPr>
+          <w:rFonts w:ascii="Times New Roman" w:eastAsia="Arial" w:hAnsi="Times New Roman" w:cs="Times New Roman"/>
+          <w:sz w:val="24"/>
+          <w:szCs w:val="24"/>
+        </w:rPr>
+        <w:t>Thus, we believe that our findings do not reflect a failure to replicate and instead reveal additional detail about the relationship between counting and infinity understanding.</w:t>
+      </w:r>
+    </w:p>
+    <w:p>
+      <w:pPr>
+        <w:spacing w:before="260" w:after="260"/>
+        <w:ind w:left="0" w:firstLine="0"/>
+        <w:rPr>
+          <w:rFonts w:ascii="Times New Roman" w:eastAsia="Arial" w:hAnsi="Times New Roman" w:cs="Times New Roman"/>
+          <w:sz w:val="24"/>
+          <w:szCs w:val="24"/>
+        </w:rPr>
+      </w:pPr>
+      <w:r>
+        <w:rPr>
+          <w:rFonts w:ascii="Times New Roman" w:eastAsia="Arial" w:hAnsi="Times New Roman" w:cs="Times New Roman"/>
+          <w:sz w:val="24"/>
+          <w:szCs w:val="24"/>
+        </w:rPr>
+        <w:t xml:space="preserve">The second issue refers to the existence of children who we can label “Successor-only knowers of Infinity” and “Endless-only knowers of infinity”. You are right to point out that the claim “you can always add one to a number” (i.e. Successor Knowledge of Infinity) logically implies the claim “numbers never end / there is no biggest number” (i.e. Endless Knowledge of Infinity). In fact, in the paper we acknowledge this logical implication in our discussion of the </w:t>
+      </w:r>
+      <w:proofErr w:type="spellStart"/>
+      <w:r>
+        <w:rPr>
+          <w:rFonts w:ascii="Times New Roman" w:eastAsia="Arial" w:hAnsi="Times New Roman" w:cs="Times New Roman"/>
+          <w:sz w:val="24"/>
+          <w:szCs w:val="24"/>
+        </w:rPr>
+        <w:t>Peano</w:t>
+      </w:r>
+      <w:proofErr w:type="spellEnd"/>
+      <w:r>
+        <w:rPr>
+          <w:rFonts w:ascii="Times New Roman" w:eastAsia="Arial" w:hAnsi="Times New Roman" w:cs="Times New Roman"/>
+          <w:sz w:val="24"/>
+          <w:szCs w:val="24"/>
+        </w:rPr>
+        <w:t xml:space="preserve">-Dedekind axioms (p. 11). While this might reflect unreliability in the Infinity Interview, another interpretation would be that 4- to 5-year-old children have not fully recognized the logical </w:t>
+      </w:r>
+      <w:r>
+        <w:rPr>
+          <w:rFonts w:ascii="Times New Roman" w:eastAsia="Arial" w:hAnsi="Times New Roman" w:cs="Times New Roman"/>
           <w:sz w:val="24"/>
           <w:szCs w:val="24"/>
         </w:rPr>
         <w:lastRenderedPageBreak/>
-        <w:t>Second, it's hard to understand how some children (24%) are only successor knowers and other children (9%) are only endless knowers. Logically speaking, successor knowledge should lead into the concept of endlessness, which leads me to think that 24% of the children ended up being categorized that way because the questionnaire does not truly tap into their understanding of successor or endlessness, or at best provides a very unreliable measure of such knowledge.</w:t>
-      </w:r>
-    </w:p>
-    <w:p>
-      <w:pPr>
-        <w:spacing w:before="260" w:after="260"/>
-        <w:ind w:left="0" w:firstLine="0"/>
-        <w:rPr>
-          <w:rFonts w:ascii="Times New Roman" w:eastAsia="Arial" w:hAnsi="Times New Roman" w:cs="Times New Roman"/>
-          <w:sz w:val="24"/>
-          <w:szCs w:val="24"/>
-        </w:rPr>
-      </w:pPr>
-      <w:r>
-        <w:rPr>
-          <w:rFonts w:ascii="Times New Roman" w:eastAsia="Arial" w:hAnsi="Times New Roman" w:cs="Times New Roman"/>
-          <w:sz w:val="24"/>
-          <w:szCs w:val="24"/>
-        </w:rPr>
-        <w:t xml:space="preserve">Thank you for the comment and for pointing out the two sources of potential confusion. It is important here to clarify what is meant by “successor knowledge” in our study and what is measured in other studies. In most other studies (e.g. Cheung et al, 2017 and </w:t>
-      </w:r>
-      <w:proofErr w:type="spellStart"/>
-      <w:r>
-        <w:rPr>
-          <w:rFonts w:ascii="Times New Roman" w:eastAsia="Arial" w:hAnsi="Times New Roman" w:cs="Times New Roman"/>
-          <w:sz w:val="24"/>
-          <w:szCs w:val="24"/>
-        </w:rPr>
-        <w:t>Sarnecka</w:t>
-      </w:r>
-      <w:proofErr w:type="spellEnd"/>
-      <w:r>
-        <w:rPr>
-          <w:rFonts w:ascii="Times New Roman" w:eastAsia="Arial" w:hAnsi="Times New Roman" w:cs="Times New Roman"/>
-          <w:sz w:val="24"/>
-          <w:szCs w:val="24"/>
-        </w:rPr>
-        <w:t xml:space="preserve"> &amp; Carey, 2008), knowledge of successor relations is measured by the Unit Task, which asks children to identify number words that represent a quantity one larger than a target set. Thus, the “ability to identify successor relations for known numbers” (p.3</w:t>
-      </w:r>
-      <w:r>
-        <w:rPr>
-          <w:rFonts w:ascii="Times New Roman" w:eastAsia="Arial" w:hAnsi="Times New Roman" w:cs="Times New Roman"/>
-          <w:sz w:val="24"/>
-          <w:szCs w:val="24"/>
-        </w:rPr>
-        <w:t>6</w:t>
-      </w:r>
-      <w:r>
-        <w:rPr>
-          <w:rFonts w:ascii="Times New Roman" w:eastAsia="Arial" w:hAnsi="Times New Roman" w:cs="Times New Roman"/>
-          <w:sz w:val="24"/>
-          <w:szCs w:val="24"/>
-        </w:rPr>
-        <w:t xml:space="preserve">) involves knowing that adding one object to a set labeled “four” now elicits the label “five”. In contrast, in our study Successor Knowledge on the Infinity Interview (Tables </w:t>
-      </w:r>
-      <w:r>
-        <w:rPr>
-          <w:rFonts w:ascii="Times New Roman" w:eastAsia="Arial" w:hAnsi="Times New Roman" w:cs="Times New Roman"/>
-          <w:sz w:val="24"/>
-          <w:szCs w:val="24"/>
-        </w:rPr>
-        <w:t>3</w:t>
-      </w:r>
-      <w:r>
-        <w:rPr>
-          <w:rFonts w:ascii="Times New Roman" w:eastAsia="Arial" w:hAnsi="Times New Roman" w:cs="Times New Roman"/>
-          <w:sz w:val="24"/>
-          <w:szCs w:val="24"/>
-        </w:rPr>
-        <w:t>-</w:t>
-      </w:r>
-      <w:r>
-        <w:rPr>
-          <w:rFonts w:ascii="Times New Roman" w:eastAsia="Arial" w:hAnsi="Times New Roman" w:cs="Times New Roman"/>
-          <w:sz w:val="24"/>
-          <w:szCs w:val="24"/>
-        </w:rPr>
-        <w:t>5</w:t>
-      </w:r>
-      <w:r>
-        <w:rPr>
-          <w:rFonts w:ascii="Times New Roman" w:eastAsia="Arial" w:hAnsi="Times New Roman" w:cs="Times New Roman"/>
-          <w:sz w:val="24"/>
-          <w:szCs w:val="24"/>
-        </w:rPr>
-        <w:t xml:space="preserve">) refers to endorsing the claim “you can </w:t>
-      </w:r>
-      <w:r>
-        <w:rPr>
-          <w:rFonts w:ascii="Times New Roman" w:eastAsia="Arial" w:hAnsi="Times New Roman" w:cs="Times New Roman"/>
-          <w:i/>
-          <w:sz w:val="24"/>
-          <w:szCs w:val="24"/>
-        </w:rPr>
-        <w:t>always</w:t>
-      </w:r>
-      <w:r>
-        <w:rPr>
-          <w:rFonts w:ascii="Times New Roman" w:eastAsia="Arial" w:hAnsi="Times New Roman" w:cs="Times New Roman"/>
-          <w:sz w:val="24"/>
-          <w:szCs w:val="24"/>
-        </w:rPr>
-        <w:t xml:space="preserve"> add one to a number”. For improved clarity, we updated our manuscript to refer to this as “successor function knowledge”, to contrast with item-based knowledge about particular successors. </w:t>
-      </w:r>
-    </w:p>
-    <w:p>
-      <w:pPr>
-        <w:spacing w:before="260" w:after="260"/>
-        <w:ind w:left="0" w:firstLine="0"/>
-        <w:rPr>
-          <w:rFonts w:ascii="Times New Roman" w:eastAsia="Arial" w:hAnsi="Times New Roman" w:cs="Times New Roman"/>
-          <w:sz w:val="24"/>
-          <w:szCs w:val="24"/>
-        </w:rPr>
-      </w:pPr>
-      <w:r>
-        <w:rPr>
-          <w:rFonts w:ascii="Times New Roman" w:eastAsia="Arial" w:hAnsi="Times New Roman" w:cs="Times New Roman"/>
-          <w:sz w:val="24"/>
-          <w:szCs w:val="24"/>
-        </w:rPr>
-        <w:t xml:space="preserve">Due to the difference in defining “successor knowledge” between our study and Cheung et al (2017), we believe that our results are not a failure to replicate. Instead, our results are compatible with Cheung et al (2017) for two reasons. </w:t>
-      </w:r>
-      <w:r>
-        <w:rPr>
-          <w:rFonts w:ascii="Times New Roman" w:eastAsia="Arial" w:hAnsi="Times New Roman" w:cs="Times New Roman"/>
-          <w:sz w:val="24"/>
-          <w:szCs w:val="24"/>
-        </w:rPr>
-        <w:t xml:space="preserve">First, as described above, “Successor Knowledge of Infinity” refers to knowledge that “you can always add one”, i.e. successors exist for all numbers, without requiring children to verbally identify them. Thus, we think that it is a different construct than the knowledge of specific successor relations tested in Cheung et al on the Unit Task. In fact, results from Cheung et al (2017) support this distinction: “children’s performance on the Inﬁnity Task remains relatively poor until they are near ceiling on the [Unit] Task.” (Cheung et al, 2017, p.29). Second, while Cheung et al (2017) find that children with full Infinity Knowledge (i.e., both Endless &amp; Successor beliefs) tend to have higher Initial Higher Counts, they did not explicitly test the relationship between IHC and performance on the Infinity Interview while controlling for age. We also find that children with full infinity knowledge have higher IHC (M=68) than other participants (M=46), however the relationship between IHC and Infinity knowledge is not significant after controlling for age (Table </w:t>
-      </w:r>
-      <w:r>
-        <w:rPr>
-          <w:rFonts w:ascii="Times New Roman" w:eastAsia="Arial" w:hAnsi="Times New Roman" w:cs="Times New Roman"/>
-          <w:sz w:val="24"/>
-          <w:szCs w:val="24"/>
-        </w:rPr>
-        <w:t>5</w:t>
-      </w:r>
-      <w:r>
-        <w:rPr>
-          <w:rFonts w:ascii="Times New Roman" w:eastAsia="Arial" w:hAnsi="Times New Roman" w:cs="Times New Roman"/>
-          <w:sz w:val="24"/>
-          <w:szCs w:val="24"/>
-        </w:rPr>
-        <w:t>).</w:t>
-      </w:r>
-    </w:p>
-    <w:p>
-      <w:pPr>
-        <w:spacing w:before="260" w:after="260"/>
-        <w:ind w:left="0" w:firstLine="0"/>
-        <w:rPr>
-          <w:rFonts w:ascii="Times New Roman" w:eastAsia="Arial" w:hAnsi="Times New Roman" w:cs="Times New Roman"/>
-          <w:sz w:val="24"/>
-          <w:szCs w:val="24"/>
-        </w:rPr>
-      </w:pPr>
-      <w:r>
-        <w:rPr>
-          <w:rFonts w:ascii="Times New Roman" w:eastAsia="Arial" w:hAnsi="Times New Roman" w:cs="Times New Roman"/>
-          <w:sz w:val="24"/>
-          <w:szCs w:val="24"/>
-        </w:rPr>
-        <w:t>Thus, we believe that our findings do not reflect a failure to replicate and instead reveal additional detail about the relationship between counting and infinity understanding.</w:t>
-      </w:r>
-    </w:p>
-    <w:p>
-      <w:pPr>
-        <w:spacing w:before="260" w:after="260"/>
-        <w:ind w:left="0" w:firstLine="0"/>
-        <w:rPr>
-          <w:rFonts w:ascii="Times New Roman" w:eastAsia="Arial" w:hAnsi="Times New Roman" w:cs="Times New Roman"/>
-          <w:sz w:val="24"/>
-          <w:szCs w:val="24"/>
-        </w:rPr>
-      </w:pPr>
-      <w:r>
-        <w:rPr>
-          <w:rFonts w:ascii="Times New Roman" w:eastAsia="Arial" w:hAnsi="Times New Roman" w:cs="Times New Roman"/>
-          <w:sz w:val="24"/>
-          <w:szCs w:val="24"/>
-        </w:rPr>
-        <w:t xml:space="preserve">The second issue refers to the existence of children who we can label “Successor-only knowers of Infinity” and “Endless-only knowers of infinity”. You are right to point out that the claim “you can always add one to a number” (i.e. Successor Knowledge of Infinity) logically implies the claim “numbers never end / there is no biggest number” (i.e. Endless Knowledge of Infinity). In fact, in the paper we acknowledge this logical implication in our discussion of the </w:t>
-      </w:r>
-      <w:proofErr w:type="spellStart"/>
-      <w:r>
-        <w:rPr>
-          <w:rFonts w:ascii="Times New Roman" w:eastAsia="Arial" w:hAnsi="Times New Roman" w:cs="Times New Roman"/>
-          <w:sz w:val="24"/>
-          <w:szCs w:val="24"/>
-        </w:rPr>
-        <w:t>Peano</w:t>
-      </w:r>
-      <w:proofErr w:type="spellEnd"/>
-      <w:r>
-        <w:rPr>
-          <w:rFonts w:ascii="Times New Roman" w:eastAsia="Arial" w:hAnsi="Times New Roman" w:cs="Times New Roman"/>
-          <w:sz w:val="24"/>
-          <w:szCs w:val="24"/>
-        </w:rPr>
-        <w:t xml:space="preserve">-Dedekind axioms (p. 11). While this might reflect unreliability in the Infinity Interview, another interpretation would be that 4- to 5-year-old children have not fully recognized the logical implications of the “Successor Knowledge of Infinity” for a fully mathematical understanding of the natural numbers. Very generally, much of mathematics is an exploration of the entailments of first principles, little of which is known automatically, but must be discovered and proved by mathematicians. Support for the idea that this task is likely reliable, and that children learn the </w:t>
-      </w:r>
-      <w:r>
-        <w:rPr>
-          <w:rFonts w:ascii="Times New Roman" w:eastAsia="Arial" w:hAnsi="Times New Roman" w:cs="Times New Roman"/>
-          <w:sz w:val="24"/>
-          <w:szCs w:val="24"/>
-        </w:rPr>
-        <w:lastRenderedPageBreak/>
-        <w:t xml:space="preserve">entailments of the successor function gradually comes from the compatibility between our findings and previous studies using similar Infinity interviews, including Cheung et al (2017) and Hartnett &amp; Gelman (1998). For instance, Cheung et al (2017) found 33 “Successor-only knowers of Infinity” among a sample of 100 4-7-year-old children. Similarly, Hartnett &amp; Gelman (1998) classified about 50% of children aged 5-6.5 years as “Waverers”, which correspond to children with either “Successor-only” or “Endless-only” knowledge of infinity but not both. Finally, both these papers find that older participants were often reliably classified as Full Infinity Knowers, suggesting that variability in Infinity Knowledge status comes from variability in participants’ knowledge of infinity concepts. </w:t>
+        <w:t xml:space="preserve">implications of the “Successor Knowledge of Infinity” for a fully mathematical understanding of the natural numbers. Very generally, much of mathematics is an exploration of the entailments of first principles, little of which is known automatically, but must be discovered and proved by mathematicians. Support for the idea that this task is likely reliable, and that children learn the entailments of the successor function gradually comes from the compatibility between our findings and previous studies using similar Infinity interviews, including Cheung et al (2017) and Hartnett &amp; Gelman (1998). For instance, Cheung et al (2017) found 33 “Successor-only knowers of Infinity” among a sample of 100 4-7-year-old children. Similarly, Hartnett &amp; Gelman (1998) classified about 50% of children aged 5-6.5 years as “Waverers”, which correspond to children with either “Successor-only” or “Endless-only” knowledge of infinity but not both. Finally, both these papers find that older participants were often reliably classified as Full Infinity Knowers, suggesting that variability in Infinity Knowledge status comes from variability in participants’ knowledge of infinity concepts. </w:t>
       </w:r>
     </w:p>
     <w:p>
@@ -4783,6 +4824,7 @@
           <w:sz w:val="24"/>
           <w:szCs w:val="24"/>
         </w:rPr>
+        <w:lastRenderedPageBreak/>
         <w:t>Thank you for the suggestion; we have now replaced the word “cardinality” with “the possibility of adding 1” (p. 1</w:t>
       </w:r>
       <w:r>
@@ -4841,7 +4883,6 @@
           <w:sz w:val="24"/>
           <w:szCs w:val="24"/>
         </w:rPr>
-        <w:lastRenderedPageBreak/>
         <w:t>Our hypothesis was that lacking knowledge of decade words (“forty”, “fifty”) might mask children’s latent knowledge of the decade+unit rule for composing two-digit numbers. Thus, we classified numbers as either cross-decade (child has to generate the correct decade word, e.g. 29 &gt;&gt; 30) or mid-decade (correct decade word is already provided). Since the step from 40 to 41 does not require the child to generate the decade word “forty”, this trial counts as a mid-decade number.</w:t>
       </w:r>
     </w:p>
@@ -5065,7 +5106,23 @@
           <w:sz w:val="24"/>
           <w:szCs w:val="24"/>
         </w:rPr>
-        <w:t>Thank you for the suggestion; we have added a decision tree (Fig. 1) to the supplemental information to describe the Highest Count coding scheme.</w:t>
+        <w:t xml:space="preserve">Thank you for the suggestion; we have added a decision tree (Fig. 1) to the </w:t>
+      </w:r>
+      <w:r>
+        <w:rPr>
+          <w:rFonts w:ascii="Times New Roman" w:eastAsia="Arial" w:hAnsi="Times New Roman" w:cs="Times New Roman"/>
+          <w:sz w:val="24"/>
+          <w:szCs w:val="24"/>
+        </w:rPr>
+        <w:t>manuscript</w:t>
+      </w:r>
+      <w:r>
+        <w:rPr>
+          <w:rFonts w:ascii="Times New Roman" w:eastAsia="Arial" w:hAnsi="Times New Roman" w:cs="Times New Roman"/>
+          <w:sz w:val="24"/>
+          <w:szCs w:val="24"/>
+        </w:rPr>
+        <w:t xml:space="preserve"> to describe the Highest Count coding scheme.</w:t>
       </w:r>
     </w:p>
     <w:p>
@@ -5603,8 +5660,6 @@
         </w:rPr>
         <w:t>2</w:t>
       </w:r>
-      <w:bookmarkStart w:id="7" w:name="_GoBack"/>
-      <w:bookmarkEnd w:id="7"/>
       <w:r>
         <w:rPr>
           <w:rFonts w:ascii="Times New Roman" w:eastAsia="Arial" w:hAnsi="Times New Roman" w:cs="Times New Roman"/>
@@ -5709,8 +5764,8 @@
           <w:szCs w:val="24"/>
         </w:rPr>
       </w:pPr>
-      <w:bookmarkStart w:id="8" w:name="_fqw6qwtghx7v" w:colFirst="0" w:colLast="0"/>
-      <w:bookmarkEnd w:id="8"/>
+      <w:bookmarkStart w:id="7" w:name="_fqw6qwtghx7v" w:colFirst="0" w:colLast="0"/>
+      <w:bookmarkEnd w:id="7"/>
     </w:p>
     <w:sectPr>
       <w:headerReference w:type="default" r:id="rId9"/>
@@ -5755,6 +5810,61 @@
     <w:p>
       <w:r>
         <w:continuationSeparator/>
+      </w:r>
+    </w:p>
+  </w:footnote>
+  <w:footnote w:id="1">
+    <w:p>
+      <w:pPr>
+        <w:pStyle w:val="FootnoteText"/>
+        <w:ind w:left="0" w:firstLine="0"/>
+        <w:rPr>
+          <w:lang w:val="en-US"/>
+        </w:rPr>
+      </w:pPr>
+      <w:r>
+        <w:rPr>
+          <w:rStyle w:val="FootnoteReference"/>
+        </w:rPr>
+        <w:footnoteRef/>
+      </w:r>
+      <w:r>
+        <w:t xml:space="preserve"> </w:t>
+      </w:r>
+      <w:r>
+        <w:t xml:space="preserve">Schneider, R. M., Sullivan, J., </w:t>
+      </w:r>
+      <w:proofErr w:type="spellStart"/>
+      <w:r>
+        <w:t>Marušič</w:t>
+      </w:r>
+      <w:proofErr w:type="spellEnd"/>
+      <w:r>
+        <w:t xml:space="preserve">, F., </w:t>
+      </w:r>
+      <w:proofErr w:type="spellStart"/>
+      <w:r>
+        <w:t>Žaucer</w:t>
+      </w:r>
+      <w:proofErr w:type="spellEnd"/>
+      <w:r>
+        <w:t xml:space="preserve">, R., Biswas, P., </w:t>
+      </w:r>
+      <w:proofErr w:type="spellStart"/>
+      <w:r>
+        <w:t>Mišmaš</w:t>
+      </w:r>
+      <w:proofErr w:type="spellEnd"/>
+      <w:r>
+        <w:t xml:space="preserve">, P., </w:t>
+      </w:r>
+      <w:proofErr w:type="spellStart"/>
+      <w:r>
+        <w:t>Plesničar</w:t>
+      </w:r>
+      <w:proofErr w:type="spellEnd"/>
+      <w:r>
+        <w:t>, V., &amp; Barner, D. (2020). Do children use language structure to discover the recursive rules of counting? Cognitive Psychology, 117, 101263. https://doi.org/10.1016/j.cogpsych.2019.101263</w:t>
       </w:r>
     </w:p>
   </w:footnote>
@@ -6915,6 +7025,7 @@
   <w:style w:type="character" w:default="1" w:styleId="DefaultParagraphFont">
     <w:name w:val="Default Paragraph Font"/>
     <w:uiPriority w:val="1"/>
+    <w:semiHidden/>
     <w:unhideWhenUsed/>
   </w:style>
   <w:style w:type="table" w:default="1" w:styleId="TableNormal">
@@ -7139,6 +7250,43 @@
       <w:shd w:val="clear" w:color="auto" w:fill="auto"/>
       <w:ind w:left="0" w:firstLine="0"/>
     </w:pPr>
+  </w:style>
+  <w:style w:type="paragraph" w:styleId="FootnoteText">
+    <w:name w:val="footnote text"/>
+    <w:basedOn w:val="Normal"/>
+    <w:link w:val="FootnoteTextChar"/>
+    <w:uiPriority w:val="99"/>
+    <w:semiHidden/>
+    <w:unhideWhenUsed/>
+    <w:rsid w:val="002D0F03"/>
+    <w:rPr>
+      <w:sz w:val="20"/>
+      <w:szCs w:val="20"/>
+    </w:rPr>
+  </w:style>
+  <w:style w:type="character" w:customStyle="1" w:styleId="FootnoteTextChar">
+    <w:name w:val="Footnote Text Char"/>
+    <w:basedOn w:val="DefaultParagraphFont"/>
+    <w:link w:val="FootnoteText"/>
+    <w:uiPriority w:val="99"/>
+    <w:semiHidden/>
+    <w:rsid w:val="002D0F03"/>
+    <w:rPr>
+      <w:sz w:val="20"/>
+      <w:szCs w:val="20"/>
+      <w:shd w:val="clear" w:color="auto" w:fill="FFFFFF"/>
+    </w:rPr>
+  </w:style>
+  <w:style w:type="character" w:styleId="FootnoteReference">
+    <w:name w:val="footnote reference"/>
+    <w:basedOn w:val="DefaultParagraphFont"/>
+    <w:uiPriority w:val="99"/>
+    <w:semiHidden/>
+    <w:unhideWhenUsed/>
+    <w:rsid w:val="002D0F03"/>
+    <w:rPr>
+      <w:vertAlign w:val="superscript"/>
+    </w:rPr>
   </w:style>
 </w:styles>
 </file>

</xml_diff>